<commit_message>
add rapport final projet
</commit_message>
<xml_diff>
--- a/uml/glossaire.docx
+++ b/uml/glossaire.docx
@@ -1,6 +1,6 @@
 
 <file path=word/document.xml><?xml version="1.0" encoding="utf-8"?>
-<w:document xmlns:wpc="http://schemas.microsoft.com/office/word/2010/wordprocessingCanvas" xmlns:mc="http://schemas.openxmlformats.org/markup-compatibility/2006" xmlns:o="urn:schemas-microsoft-com:office:office" xmlns:r="http://schemas.openxmlformats.org/officeDocument/2006/relationships" xmlns:m="http://schemas.openxmlformats.org/officeDocument/2006/math" xmlns:v="urn:schemas-microsoft-com:vml" xmlns:wp14="http://schemas.microsoft.com/office/word/2010/wordprocessingDrawing" xmlns:wp="http://schemas.openxmlformats.org/drawingml/2006/wordprocessingDrawing" xmlns:w10="urn:schemas-microsoft-com:office:word" xmlns:w="http://schemas.openxmlformats.org/wordprocessingml/2006/main" xmlns:w14="http://schemas.microsoft.com/office/word/2010/wordml" xmlns:w15="http://schemas.microsoft.com/office/word/2012/wordml" xmlns:wpg="http://schemas.microsoft.com/office/word/2010/wordprocessingGroup" xmlns:wpi="http://schemas.microsoft.com/office/word/2010/wordprocessingInk" xmlns:wne="http://schemas.microsoft.com/office/word/2006/wordml" xmlns:wps="http://schemas.microsoft.com/office/word/2010/wordprocessingShape" mc:Ignorable="w14 w15 wp14">
+<w:document xmlns:wpc="http://schemas.microsoft.com/office/word/2010/wordprocessingCanvas" xmlns:cx="http://schemas.microsoft.com/office/drawing/2014/chartex" xmlns:cx1="http://schemas.microsoft.com/office/drawing/2015/9/8/chartex" xmlns:cx2="http://schemas.microsoft.com/office/drawing/2015/10/21/chartex" xmlns:mc="http://schemas.openxmlformats.org/markup-compatibility/2006" xmlns:o="urn:schemas-microsoft-com:office:office" xmlns:r="http://schemas.openxmlformats.org/officeDocument/2006/relationships" xmlns:m="http://schemas.openxmlformats.org/officeDocument/2006/math" xmlns:v="urn:schemas-microsoft-com:vml" xmlns:wp14="http://schemas.microsoft.com/office/word/2010/wordprocessingDrawing" xmlns:wp="http://schemas.openxmlformats.org/drawingml/2006/wordprocessingDrawing" xmlns:w10="urn:schemas-microsoft-com:office:word" xmlns:w="http://schemas.openxmlformats.org/wordprocessingml/2006/main" xmlns:w14="http://schemas.microsoft.com/office/word/2010/wordml" xmlns:w15="http://schemas.microsoft.com/office/word/2012/wordml" xmlns:w16se="http://schemas.microsoft.com/office/word/2015/wordml/symex" xmlns:wpg="http://schemas.microsoft.com/office/word/2010/wordprocessingGroup" xmlns:wpi="http://schemas.microsoft.com/office/word/2010/wordprocessingInk" xmlns:wne="http://schemas.microsoft.com/office/word/2006/wordml" xmlns:wps="http://schemas.microsoft.com/office/word/2010/wordprocessingShape" mc:Ignorable="w14 w15 w16se wp14">
   <w:body>
     <w:p>
       <w:pPr>
@@ -18,130 +18,289 @@
         <w:t>Glossaire</w:t>
       </w:r>
     </w:p>
-    <w:p/>
+    <w:tbl>
+      <w:tblPr>
+        <w:tblStyle w:val="Grilledutableau"/>
+        <w:tblW w:w="0" w:type="auto"/>
+        <w:tblLook w:val="04A0" w:firstRow="1" w:lastRow="0" w:firstColumn="1" w:lastColumn="0" w:noHBand="0" w:noVBand="1"/>
+      </w:tblPr>
+      <w:tblGrid>
+        <w:gridCol w:w="4531"/>
+        <w:gridCol w:w="4531"/>
+      </w:tblGrid>
+      <w:tr>
+        <w:tc>
+          <w:tcPr>
+            <w:tcW w:w="4531" w:type="dxa"/>
+          </w:tcPr>
+          <w:p>
+            <w:pPr>
+              <w:jc w:val="both"/>
+            </w:pPr>
+            <w:r>
+              <w:t xml:space="preserve">Vocabulaire </w:t>
+            </w:r>
+          </w:p>
+        </w:tc>
+        <w:tc>
+          <w:tcPr>
+            <w:tcW w:w="4531" w:type="dxa"/>
+          </w:tcPr>
+          <w:p>
+            <w:pPr>
+              <w:jc w:val="both"/>
+            </w:pPr>
+            <w:r>
+              <w:t>Définition</w:t>
+            </w:r>
+          </w:p>
+        </w:tc>
+      </w:tr>
+      <w:tr>
+        <w:tc>
+          <w:tcPr>
+            <w:tcW w:w="4531" w:type="dxa"/>
+          </w:tcPr>
+          <w:p>
+            <w:pPr>
+              <w:jc w:val="both"/>
+            </w:pPr>
+            <w:r>
+              <w:t>Utilisateur</w:t>
+            </w:r>
+          </w:p>
+        </w:tc>
+        <w:tc>
+          <w:tcPr>
+            <w:tcW w:w="4531" w:type="dxa"/>
+          </w:tcPr>
+          <w:p>
+            <w:pPr>
+              <w:jc w:val="both"/>
+            </w:pPr>
+            <w:r>
+              <w:t xml:space="preserve"> </w:t>
+            </w:r>
+            <w:r>
+              <w:t>Personne</w:t>
+            </w:r>
+            <w:r>
+              <w:t xml:space="preserve"> inscrite et connectée au site.</w:t>
+            </w:r>
+          </w:p>
+        </w:tc>
+      </w:tr>
+      <w:tr>
+        <w:tc>
+          <w:tcPr>
+            <w:tcW w:w="4531" w:type="dxa"/>
+          </w:tcPr>
+          <w:p>
+            <w:pPr>
+              <w:jc w:val="both"/>
+            </w:pPr>
+            <w:r>
+              <w:t>Administrateur</w:t>
+            </w:r>
+          </w:p>
+        </w:tc>
+        <w:tc>
+          <w:tcPr>
+            <w:tcW w:w="4531" w:type="dxa"/>
+          </w:tcPr>
+          <w:p>
+            <w:pPr>
+              <w:jc w:val="both"/>
+            </w:pPr>
+            <w:r>
+              <w:t xml:space="preserve"> </w:t>
+            </w:r>
+            <w:r>
+              <w:t>Utilisateur</w:t>
+            </w:r>
+            <w:r>
+              <w:t xml:space="preserve"> pouvant amener des modifications sur les points d’intérêt qu’un utilisateur simple ne pourrait pas amener.</w:t>
+            </w:r>
+          </w:p>
+        </w:tc>
+      </w:tr>
+      <w:tr>
+        <w:tc>
+          <w:tcPr>
+            <w:tcW w:w="4531" w:type="dxa"/>
+          </w:tcPr>
+          <w:p>
+            <w:pPr>
+              <w:jc w:val="both"/>
+            </w:pPr>
+            <w:r>
+              <w:t>Point d’intérêt</w:t>
+            </w:r>
+          </w:p>
+        </w:tc>
+        <w:tc>
+          <w:tcPr>
+            <w:tcW w:w="4531" w:type="dxa"/>
+          </w:tcPr>
+          <w:p>
+            <w:pPr>
+              <w:jc w:val="both"/>
+            </w:pPr>
+            <w:r>
+              <w:t>L</w:t>
+            </w:r>
+            <w:r>
+              <w:t>ieu spécifié par un administrateur ayant des coordonnés sur la carte, un prix (peut être nul) et des commentaires fait par des utilisateurs.</w:t>
+            </w:r>
+          </w:p>
+          <w:p>
+            <w:pPr>
+              <w:jc w:val="both"/>
+            </w:pPr>
+          </w:p>
+        </w:tc>
+      </w:tr>
+      <w:tr>
+        <w:tc>
+          <w:tcPr>
+            <w:tcW w:w="4531" w:type="dxa"/>
+          </w:tcPr>
+          <w:p>
+            <w:pPr>
+              <w:jc w:val="both"/>
+            </w:pPr>
+            <w:r>
+              <w:t>Itinéraire</w:t>
+            </w:r>
+          </w:p>
+        </w:tc>
+        <w:tc>
+          <w:tcPr>
+            <w:tcW w:w="4531" w:type="dxa"/>
+          </w:tcPr>
+          <w:p>
+            <w:pPr>
+              <w:jc w:val="both"/>
+            </w:pPr>
+            <w:r>
+              <w:t>L</w:t>
+            </w:r>
+            <w:r>
+              <w:t>iste de point d’intérêt représentant un voyage.</w:t>
+            </w:r>
+          </w:p>
+          <w:p>
+            <w:pPr>
+              <w:jc w:val="both"/>
+            </w:pPr>
+          </w:p>
+        </w:tc>
+      </w:tr>
+      <w:tr>
+        <w:tc>
+          <w:tcPr>
+            <w:tcW w:w="4531" w:type="dxa"/>
+          </w:tcPr>
+          <w:p>
+            <w:pPr>
+              <w:jc w:val="both"/>
+            </w:pPr>
+            <w:r>
+              <w:t>Coefficient d’intérêt</w:t>
+            </w:r>
+          </w:p>
+        </w:tc>
+        <w:tc>
+          <w:tcPr>
+            <w:tcW w:w="4531" w:type="dxa"/>
+          </w:tcPr>
+          <w:p>
+            <w:pPr>
+              <w:jc w:val="both"/>
+            </w:pPr>
+            <w:r>
+              <w:t>M</w:t>
+            </w:r>
+            <w:r>
+              <w:t>oyenne des avis favorables et défavorables.</w:t>
+            </w:r>
+          </w:p>
+          <w:p>
+            <w:pPr>
+              <w:jc w:val="both"/>
+            </w:pPr>
+          </w:p>
+        </w:tc>
+      </w:tr>
+      <w:tr>
+        <w:tc>
+          <w:tcPr>
+            <w:tcW w:w="4531" w:type="dxa"/>
+          </w:tcPr>
+          <w:p>
+            <w:pPr>
+              <w:jc w:val="both"/>
+            </w:pPr>
+            <w:r>
+              <w:t>Coordonnés d’une personne</w:t>
+            </w:r>
+          </w:p>
+        </w:tc>
+        <w:tc>
+          <w:tcPr>
+            <w:tcW w:w="4531" w:type="dxa"/>
+          </w:tcPr>
+          <w:p>
+            <w:pPr>
+              <w:jc w:val="both"/>
+            </w:pPr>
+            <w:r>
+              <w:t>N</w:t>
+            </w:r>
+            <w:r>
+              <w:t>uméro de téléphone, mail.</w:t>
+            </w:r>
+          </w:p>
+        </w:tc>
+      </w:tr>
+      <w:tr>
+        <w:tc>
+          <w:tcPr>
+            <w:tcW w:w="4531" w:type="dxa"/>
+          </w:tcPr>
+          <w:p>
+            <w:pPr>
+              <w:jc w:val="both"/>
+            </w:pPr>
+            <w:r>
+              <w:t>Utilisateur non-identifié</w:t>
+            </w:r>
+          </w:p>
+        </w:tc>
+        <w:tc>
+          <w:tcPr>
+            <w:tcW w:w="4531" w:type="dxa"/>
+          </w:tcPr>
+          <w:p>
+            <w:pPr>
+              <w:jc w:val="both"/>
+            </w:pPr>
+            <w:bookmarkStart w:id="0" w:name="_GoBack"/>
+            <w:bookmarkEnd w:id="0"/>
+            <w:r>
+              <w:t>Personne</w:t>
+            </w:r>
+            <w:r>
+              <w:t xml:space="preserve"> non connectée au site.</w:t>
+            </w:r>
+          </w:p>
+        </w:tc>
+      </w:tr>
+    </w:tbl>
     <w:p>
       <w:pPr>
         <w:jc w:val="both"/>
       </w:pPr>
-      <w:r>
-        <w:rPr>
-          <w:u w:val="single"/>
-        </w:rPr>
-        <w:t>Utilisateur :</w:t>
-      </w:r>
-      <w:r>
-        <w:t xml:space="preserve"> une personne in</w:t>
-      </w:r>
-      <w:bookmarkStart w:id="0" w:name="_GoBack"/>
-      <w:bookmarkEnd w:id="0"/>
-      <w:r>
-        <w:t>scrite et connectée au site.</w:t>
-      </w:r>
-    </w:p>
-    <w:p>
-      <w:pPr>
-        <w:jc w:val="both"/>
-      </w:pPr>
-      <w:r>
-        <w:rPr>
-          <w:u w:val="single"/>
-        </w:rPr>
-        <w:t>Utilisateur non-identifié :</w:t>
-      </w:r>
-      <w:r>
-        <w:t xml:space="preserve"> personne non connectée au site.</w:t>
-      </w:r>
-    </w:p>
-    <w:p>
-      <w:pPr>
-        <w:jc w:val="both"/>
-      </w:pPr>
-      <w:r>
-        <w:rPr>
-          <w:u w:val="single"/>
-        </w:rPr>
-        <w:t>Administrateur :</w:t>
-      </w:r>
-      <w:r>
-        <w:t xml:space="preserve"> utilisateur pouvant amener des modifications sur les points d’intérêt qu’un utilisateur simple ne pourrait pas amener.</w:t>
-      </w:r>
-    </w:p>
-    <w:p>
-      <w:pPr>
-        <w:jc w:val="both"/>
-      </w:pPr>
-      <w:r>
-        <w:rPr>
-          <w:u w:val="single"/>
-        </w:rPr>
-        <w:t>Point d’intérêt :</w:t>
-      </w:r>
-      <w:r>
-        <w:t xml:space="preserve"> lieu spécifié par un administrateur ayant des coordonn</w:t>
-      </w:r>
-      <w:r>
-        <w:t>és sur la carte, un prix (peut ê</w:t>
-      </w:r>
-      <w:r>
-        <w:t>tre nul) et des commentaires</w:t>
-      </w:r>
-      <w:r>
-        <w:t xml:space="preserve"> fait par des</w:t>
-      </w:r>
-      <w:r>
-        <w:t xml:space="preserve"> utilisateur</w:t>
-      </w:r>
-      <w:r>
-        <w:t>s.</w:t>
-      </w:r>
-    </w:p>
-    <w:p>
-      <w:pPr>
-        <w:jc w:val="both"/>
-      </w:pPr>
-      <w:r>
-        <w:rPr>
-          <w:u w:val="single"/>
-        </w:rPr>
-        <w:t>Itinéraire :</w:t>
-      </w:r>
-      <w:r>
-        <w:t xml:space="preserve"> liste de point d’intérêt représentant un voyage.</w:t>
-      </w:r>
-    </w:p>
-    <w:p>
-      <w:pPr>
-        <w:jc w:val="both"/>
-      </w:pPr>
-      <w:r>
-        <w:rPr>
-          <w:u w:val="single"/>
-        </w:rPr>
-        <w:t>Coefficient d’intérêt :</w:t>
-      </w:r>
-      <w:r>
-        <w:t xml:space="preserve"> la moyenne des avis favorables et défavorables.</w:t>
-      </w:r>
-    </w:p>
-    <w:p>
-      <w:pPr>
-        <w:jc w:val="both"/>
-      </w:pPr>
-      <w:r>
-        <w:rPr>
-          <w:u w:val="single"/>
-        </w:rPr>
-        <w:t>Coordonnés </w:t>
-      </w:r>
-      <w:r>
-        <w:rPr>
-          <w:u w:val="single"/>
-        </w:rPr>
-        <w:t>d’une personne :</w:t>
-      </w:r>
-      <w:r>
-        <w:t xml:space="preserve"> numéro de téléphone, mail.</w:t>
-      </w:r>
     </w:p>
     <w:sectPr>
       <w:pgSz w:w="11906" w:h="16838"/>
@@ -154,7 +313,7 @@
 </file>
 
 <file path=word/styles.xml><?xml version="1.0" encoding="utf-8"?>
-<w:styles xmlns:mc="http://schemas.openxmlformats.org/markup-compatibility/2006" xmlns:r="http://schemas.openxmlformats.org/officeDocument/2006/relationships" xmlns:w="http://schemas.openxmlformats.org/wordprocessingml/2006/main" xmlns:w14="http://schemas.microsoft.com/office/word/2010/wordml" xmlns:w15="http://schemas.microsoft.com/office/word/2012/wordml" mc:Ignorable="w14 w15">
+<w:styles xmlns:mc="http://schemas.openxmlformats.org/markup-compatibility/2006" xmlns:r="http://schemas.openxmlformats.org/officeDocument/2006/relationships" xmlns:w="http://schemas.openxmlformats.org/wordprocessingml/2006/main" xmlns:w14="http://schemas.microsoft.com/office/word/2010/wordml" xmlns:w15="http://schemas.microsoft.com/office/word/2012/wordml" xmlns:w16se="http://schemas.microsoft.com/office/word/2015/wordml/symex" mc:Ignorable="w14 w15 w16se">
   <w:docDefaults>
     <w:rPrDefault>
       <w:rPr>
@@ -170,7 +329,7 @@
       </w:pPr>
     </w:pPrDefault>
   </w:docDefaults>
-  <w:latentStyles w:defLockedState="0" w:defUIPriority="99" w:defSemiHidden="0" w:defUnhideWhenUsed="0" w:defQFormat="0" w:count="371">
+  <w:latentStyles w:defLockedState="0" w:defUIPriority="99" w:defSemiHidden="0" w:defUnhideWhenUsed="0" w:defQFormat="0" w:count="372">
     <w:lsdException w:name="Normal" w:uiPriority="0" w:qFormat="1"/>
     <w:lsdException w:name="heading 1" w:uiPriority="9" w:qFormat="1"/>
     <w:lsdException w:name="heading 2" w:semiHidden="1" w:uiPriority="9" w:unhideWhenUsed="1" w:qFormat="1"/>
@@ -276,7 +435,6 @@
     <w:lsdException w:name="HTML Sample" w:semiHidden="1" w:unhideWhenUsed="1"/>
     <w:lsdException w:name="HTML Typewriter" w:semiHidden="1" w:unhideWhenUsed="1"/>
     <w:lsdException w:name="HTML Variable" w:semiHidden="1" w:unhideWhenUsed="1"/>
-    <w:lsdException w:name="Normal Table" w:semiHidden="1" w:unhideWhenUsed="1"/>
     <w:lsdException w:name="annotation subject" w:semiHidden="1" w:unhideWhenUsed="1"/>
     <w:lsdException w:name="No List" w:semiHidden="1" w:unhideWhenUsed="1"/>
     <w:lsdException w:name="Outline List 1" w:semiHidden="1" w:unhideWhenUsed="1"/>
@@ -323,10 +481,8 @@
     <w:lsdException w:name="Table Subtle 2" w:semiHidden="1" w:unhideWhenUsed="1"/>
     <w:lsdException w:name="Table Web 1" w:semiHidden="1" w:unhideWhenUsed="1"/>
     <w:lsdException w:name="Table Web 2" w:semiHidden="1" w:unhideWhenUsed="1"/>
-    <w:lsdException w:name="Table Web 3" w:semiHidden="1" w:unhideWhenUsed="1"/>
     <w:lsdException w:name="Balloon Text" w:semiHidden="1" w:unhideWhenUsed="1"/>
     <w:lsdException w:name="Table Grid" w:uiPriority="39"/>
-    <w:lsdException w:name="Table Theme" w:semiHidden="1" w:unhideWhenUsed="1"/>
     <w:lsdException w:name="Placeholder Text" w:semiHidden="1"/>
     <w:lsdException w:name="No Spacing" w:uiPriority="1" w:qFormat="1"/>
     <w:lsdException w:name="Light Shading" w:uiPriority="60"/>
@@ -542,6 +698,7 @@
     <w:lsdException w:name="List Table 5 Dark Accent 6" w:uiPriority="50"/>
     <w:lsdException w:name="List Table 6 Colorful Accent 6" w:uiPriority="51"/>
     <w:lsdException w:name="List Table 7 Colorful Accent 6" w:uiPriority="52"/>
+    <w:lsdException w:name="Mention" w:semiHidden="1" w:unhideWhenUsed="1"/>
   </w:latentStyles>
   <w:style w:type="paragraph" w:default="1" w:styleId="Normal">
     <w:name w:val="Normal"/>
@@ -573,6 +730,25 @@
     <w:uiPriority w:val="99"/>
     <w:semiHidden/>
     <w:unhideWhenUsed/>
+  </w:style>
+  <w:style w:type="table" w:styleId="Grilledutableau">
+    <w:name w:val="Table Grid"/>
+    <w:basedOn w:val="TableauNormal"/>
+    <w:uiPriority w:val="39"/>
+    <w:rsid w:val="00E11A3E"/>
+    <w:pPr>
+      <w:spacing w:after="0" w:line="240" w:lineRule="auto"/>
+    </w:pPr>
+    <w:tblPr>
+      <w:tblBorders>
+        <w:top w:val="single" w:sz="4" w:space="0" w:color="auto"/>
+        <w:left w:val="single" w:sz="4" w:space="0" w:color="auto"/>
+        <w:bottom w:val="single" w:sz="4" w:space="0" w:color="auto"/>
+        <w:right w:val="single" w:sz="4" w:space="0" w:color="auto"/>
+        <w:insideH w:val="single" w:sz="4" w:space="0" w:color="auto"/>
+        <w:insideV w:val="single" w:sz="4" w:space="0" w:color="auto"/>
+      </w:tblBorders>
+    </w:tblPr>
   </w:style>
 </w:styles>
 </file>

</xml_diff>